<commit_message>
Removed async on jquery
</commit_message>
<xml_diff>
--- a/documents/Resume - Alex Hatzenbuhler.docx
+++ b/documents/Resume - Alex Hatzenbuhler.docx
@@ -12,8 +12,6 @@
           <w:szCs w:val="28"/>
         </w:rPr>
       </w:pPr>
-      <w:bookmarkStart w:id="0" w:name="_GoBack"/>
-      <w:bookmarkEnd w:id="0"/>
       <w:r>
         <w:rPr>
           <w:b/>
@@ -553,7 +551,16 @@
           <w:sz w:val="20"/>
           <w:szCs w:val="20"/>
         </w:rPr>
-        <w:t>oblems using Moolah’s services</w:t>
+        <w:t xml:space="preserve">oblems using Moolah </w:t>
+      </w:r>
+      <w:bookmarkStart w:id="0" w:name="_GoBack"/>
+      <w:bookmarkEnd w:id="0"/>
+      <w:r>
+        <w:rPr>
+          <w:sz w:val="20"/>
+          <w:szCs w:val="20"/>
+        </w:rPr>
+        <w:t>services</w:t>
       </w:r>
     </w:p>
     <w:p>

</xml_diff>